<commit_message>
fixed the issue with non_speaking characters in one scene
</commit_message>
<xml_diff>
--- a/Contrastive_Material/Word_Docs/C_23.docx
+++ b/Contrastive_Material/Word_Docs/C_23.docx
@@ -2306,18 +2306,6 @@
         </w:rPr>
         <w:t xml:space="preserve"> </w:t>
       </w:r>
-      <w:r>
-        <w:rPr>
-          <w:rFonts w:ascii="Times" w:hAnsi="Times"/>
-        </w:rPr>
-        <w:t xml:space="preserve">- </w:t>
-      </w:r>
-      <w:r>
-        <w:rPr>
-          <w:rFonts w:ascii="Times" w:hAnsi="Times"/>
-        </w:rPr>
-        <w:t>NON_SPEAKING</w:t>
-      </w:r>
     </w:p>
     <w:p>
       <w:pPr>
@@ -2330,18 +2318,6 @@
           <w:rFonts w:ascii="Times" w:hAnsi="Times"/>
         </w:rPr>
         <w:t>TONINA</w:t>
-      </w:r>
-      <w:r>
-        <w:rPr>
-          <w:rFonts w:ascii="Times" w:hAnsi="Times"/>
-        </w:rPr>
-        <w:t xml:space="preserve">- </w:t>
-      </w:r>
-      <w:r>
-        <w:rPr>
-          <w:rFonts w:ascii="Times" w:hAnsi="Times"/>
-        </w:rPr>
-        <w:t>NON_SPEAKING</w:t>
       </w:r>
     </w:p>
     <w:p>

</xml_diff>